<commit_message>
adding new chapter 21, beberapa surat Quran.
</commit_message>
<xml_diff>
--- a/DAFTAR-ISI.docx
+++ b/DAFTAR-ISI.docx
@@ -502,8 +502,6 @@
         </w:rPr>
         <w:t xml:space="preserve"> Islam </w:t>
       </w:r>
-      <w:bookmarkStart w:id="0" w:name="_GoBack"/>
-      <w:bookmarkEnd w:id="0"/>
       <w:r>
         <w:rPr>
           <w:highlight w:val="yellow"/>
@@ -636,24 +634,42 @@
           <w:tab w:val="left" w:leader="dot" w:pos="5580"/>
         </w:tabs>
         <w:spacing w:after="0" w:line="360" w:lineRule="auto"/>
-      </w:pPr>
-      <w:proofErr w:type="spellStart"/>
-      <w:r>
+        <w:rPr>
+          <w:highlight w:val="yellow"/>
+        </w:rPr>
+      </w:pPr>
+      <w:proofErr w:type="spellStart"/>
+      <w:r>
+        <w:rPr>
+          <w:highlight w:val="yellow"/>
+        </w:rPr>
         <w:t>Shalat</w:t>
       </w:r>
       <w:proofErr w:type="spellEnd"/>
       <w:r>
+        <w:rPr>
+          <w:highlight w:val="yellow"/>
+        </w:rPr>
         <w:t xml:space="preserve"> Lima </w:t>
       </w:r>
       <w:proofErr w:type="spellStart"/>
       <w:r>
+        <w:rPr>
+          <w:highlight w:val="yellow"/>
+        </w:rPr>
         <w:t>Waktu</w:t>
       </w:r>
       <w:proofErr w:type="spellEnd"/>
       <w:r>
-        <w:t xml:space="preserve"> </w:t>
-      </w:r>
-      <w:r>
+        <w:rPr>
+          <w:highlight w:val="yellow"/>
+        </w:rPr>
+        <w:t xml:space="preserve"> </w:t>
+      </w:r>
+      <w:r>
+        <w:rPr>
+          <w:highlight w:val="yellow"/>
+        </w:rPr>
         <w:tab/>
       </w:r>
     </w:p>
@@ -668,21 +684,31 @@
           <w:tab w:val="left" w:leader="dot" w:pos="5580"/>
         </w:tabs>
         <w:spacing w:after="0" w:line="360" w:lineRule="auto"/>
-      </w:pPr>
-      <w:proofErr w:type="spellStart"/>
-      <w:r>
+        <w:rPr>
+          <w:highlight w:val="yellow"/>
+        </w:rPr>
+      </w:pPr>
+      <w:proofErr w:type="spellStart"/>
+      <w:r>
+        <w:rPr>
+          <w:highlight w:val="yellow"/>
+        </w:rPr>
         <w:t>Nabi</w:t>
       </w:r>
       <w:proofErr w:type="spellEnd"/>
       <w:r>
+        <w:rPr>
+          <w:highlight w:val="yellow"/>
+        </w:rPr>
         <w:t xml:space="preserve"> Muhammad  </w:t>
       </w:r>
       <w:r>
         <w:rPr>
           <w:noProof/>
+          <w:highlight w:val="yellow"/>
         </w:rPr>
         <w:drawing>
-          <wp:inline distT="0" distB="0" distL="0" distR="0" wp14:anchorId="4664141D" wp14:editId="08646A04">
+          <wp:inline distT="0" distB="0" distL="0" distR="0" wp14:anchorId="0E3B301F" wp14:editId="0FB1D661">
             <wp:extent cx="218209" cy="200025"/>
             <wp:effectExtent l="0" t="0" r="0" b="0"/>
             <wp:docPr id="1" name="Picture 1"/>
@@ -724,9 +750,15 @@
         </w:drawing>
       </w:r>
       <w:r>
+        <w:rPr>
+          <w:highlight w:val="yellow"/>
+        </w:rPr>
         <w:t xml:space="preserve">  bag 1 </w:t>
       </w:r>
       <w:r>
+        <w:rPr>
+          <w:highlight w:val="yellow"/>
+        </w:rPr>
         <w:tab/>
       </w:r>
     </w:p>
@@ -741,21 +773,31 @@
           <w:tab w:val="left" w:leader="dot" w:pos="5580"/>
         </w:tabs>
         <w:spacing w:after="0" w:line="360" w:lineRule="auto"/>
-      </w:pPr>
-      <w:proofErr w:type="spellStart"/>
-      <w:r>
+        <w:rPr>
+          <w:highlight w:val="yellow"/>
+        </w:rPr>
+      </w:pPr>
+      <w:proofErr w:type="spellStart"/>
+      <w:r>
+        <w:rPr>
+          <w:highlight w:val="yellow"/>
+        </w:rPr>
         <w:t>Nabi</w:t>
       </w:r>
       <w:proofErr w:type="spellEnd"/>
       <w:r>
+        <w:rPr>
+          <w:highlight w:val="yellow"/>
+        </w:rPr>
         <w:t xml:space="preserve"> Muhammad  </w:t>
       </w:r>
       <w:r>
         <w:rPr>
           <w:noProof/>
+          <w:highlight w:val="yellow"/>
         </w:rPr>
         <w:drawing>
-          <wp:inline distT="0" distB="0" distL="0" distR="0" wp14:anchorId="0F43D646" wp14:editId="38800576">
+          <wp:inline distT="0" distB="0" distL="0" distR="0" wp14:anchorId="3479F4CC" wp14:editId="45B0FA5E">
             <wp:extent cx="218209" cy="200025"/>
             <wp:effectExtent l="0" t="0" r="0" b="0"/>
             <wp:docPr id="2" name="Picture 2"/>
@@ -797,9 +839,15 @@
         </w:drawing>
       </w:r>
       <w:r>
+        <w:rPr>
+          <w:highlight w:val="yellow"/>
+        </w:rPr>
         <w:t xml:space="preserve">  bag 2 </w:t>
       </w:r>
       <w:r>
+        <w:rPr>
+          <w:highlight w:val="yellow"/>
+        </w:rPr>
         <w:tab/>
       </w:r>
     </w:p>
@@ -815,22 +863,32 @@
         </w:tabs>
         <w:spacing w:after="0" w:line="360" w:lineRule="auto"/>
         <w:ind w:left="450"/>
-      </w:pPr>
-      <w:proofErr w:type="spellStart"/>
-      <w:r>
+        <w:rPr>
+          <w:highlight w:val="yellow"/>
+        </w:rPr>
+      </w:pPr>
+      <w:proofErr w:type="spellStart"/>
+      <w:r>
+        <w:rPr>
+          <w:highlight w:val="yellow"/>
+        </w:rPr>
         <w:lastRenderedPageBreak/>
         <w:t>Nabi</w:t>
       </w:r>
       <w:proofErr w:type="spellEnd"/>
       <w:r>
+        <w:rPr>
+          <w:highlight w:val="yellow"/>
+        </w:rPr>
         <w:t xml:space="preserve"> Muhammad  </w:t>
       </w:r>
       <w:r>
         <w:rPr>
           <w:noProof/>
+          <w:highlight w:val="yellow"/>
         </w:rPr>
         <w:drawing>
-          <wp:inline distT="0" distB="0" distL="0" distR="0" wp14:anchorId="225E4507" wp14:editId="158AEA1F">
+          <wp:inline distT="0" distB="0" distL="0" distR="0" wp14:anchorId="3181D432" wp14:editId="5CB65928">
             <wp:extent cx="218209" cy="200025"/>
             <wp:effectExtent l="0" t="0" r="0" b="0"/>
             <wp:docPr id="3" name="Picture 3"/>
@@ -872,9 +930,15 @@
         </w:drawing>
       </w:r>
       <w:r>
+        <w:rPr>
+          <w:highlight w:val="yellow"/>
+        </w:rPr>
         <w:t xml:space="preserve">  bag 3 </w:t>
       </w:r>
       <w:r>
+        <w:rPr>
+          <w:highlight w:val="yellow"/>
+        </w:rPr>
         <w:tab/>
       </w:r>
     </w:p>
@@ -890,21 +954,31 @@
         </w:tabs>
         <w:spacing w:after="0" w:line="360" w:lineRule="auto"/>
         <w:ind w:left="450"/>
-      </w:pPr>
-      <w:proofErr w:type="spellStart"/>
-      <w:r>
+        <w:rPr>
+          <w:highlight w:val="yellow"/>
+        </w:rPr>
+      </w:pPr>
+      <w:proofErr w:type="spellStart"/>
+      <w:r>
+        <w:rPr>
+          <w:highlight w:val="yellow"/>
+        </w:rPr>
         <w:t>Nabi</w:t>
       </w:r>
       <w:proofErr w:type="spellEnd"/>
       <w:r>
+        <w:rPr>
+          <w:highlight w:val="yellow"/>
+        </w:rPr>
         <w:t xml:space="preserve"> Muhammad  </w:t>
       </w:r>
       <w:r>
         <w:rPr>
           <w:noProof/>
+          <w:highlight w:val="yellow"/>
         </w:rPr>
         <w:drawing>
-          <wp:inline distT="0" distB="0" distL="0" distR="0" wp14:anchorId="6D0D8047" wp14:editId="39FF1E4D">
+          <wp:inline distT="0" distB="0" distL="0" distR="0" wp14:anchorId="5A8728F3" wp14:editId="0E3ACED1">
             <wp:extent cx="218209" cy="200025"/>
             <wp:effectExtent l="0" t="0" r="0" b="0"/>
             <wp:docPr id="4" name="Picture 4"/>
@@ -946,9 +1020,15 @@
         </w:drawing>
       </w:r>
       <w:r>
+        <w:rPr>
+          <w:highlight w:val="yellow"/>
+        </w:rPr>
         <w:t xml:space="preserve">  bag 4 </w:t>
       </w:r>
       <w:r>
+        <w:rPr>
+          <w:highlight w:val="yellow"/>
+        </w:rPr>
         <w:tab/>
       </w:r>
     </w:p>
@@ -964,29 +1044,45 @@
         </w:tabs>
         <w:spacing w:after="0" w:line="360" w:lineRule="auto"/>
         <w:ind w:left="450"/>
-      </w:pPr>
-      <w:proofErr w:type="spellStart"/>
-      <w:r>
+        <w:rPr>
+          <w:highlight w:val="yellow"/>
+        </w:rPr>
+      </w:pPr>
+      <w:proofErr w:type="spellStart"/>
+      <w:r>
+        <w:rPr>
+          <w:highlight w:val="yellow"/>
+        </w:rPr>
         <w:t>Akhlak</w:t>
       </w:r>
       <w:proofErr w:type="spellEnd"/>
       <w:r>
-        <w:t xml:space="preserve"> </w:t>
-      </w:r>
-      <w:proofErr w:type="spellStart"/>
-      <w:r>
+        <w:rPr>
+          <w:highlight w:val="yellow"/>
+        </w:rPr>
+        <w:t xml:space="preserve"> </w:t>
+      </w:r>
+      <w:proofErr w:type="spellStart"/>
+      <w:r>
+        <w:rPr>
+          <w:highlight w:val="yellow"/>
+        </w:rPr>
         <w:t>Rasulullah</w:t>
       </w:r>
       <w:proofErr w:type="spellEnd"/>
       <w:r>
+        <w:rPr>
+          <w:highlight w:val="yellow"/>
+        </w:rPr>
         <w:t xml:space="preserve"> </w:t>
       </w:r>
       <w:r>
         <w:rPr>
           <w:noProof/>
+          <w:highlight w:val="yellow"/>
         </w:rPr>
         <w:drawing>
-          <wp:inline distT="0" distB="0" distL="0" distR="0" wp14:anchorId="0B3A4937" wp14:editId="56178345">
+          <wp:inline distT="0" distB="0" distL="0" distR="0" wp14:anchorId="011CE7EB" wp14:editId="4CF9DA7E">
             <wp:extent cx="218209" cy="200025"/>
             <wp:effectExtent l="0" t="0" r="0" b="0"/>
             <wp:docPr id="5" name="Picture 5"/>
@@ -1028,11 +1124,19 @@
         </w:drawing>
       </w:r>
       <w:r>
+        <w:rPr>
+          <w:highlight w:val="yellow"/>
+        </w:rPr>
         <w:t xml:space="preserve">  bag 1 </w:t>
       </w:r>
       <w:r>
+        <w:rPr>
+          <w:highlight w:val="yellow"/>
+        </w:rPr>
         <w:tab/>
       </w:r>
+      <w:bookmarkStart w:id="0" w:name="_GoBack"/>
+      <w:bookmarkEnd w:id="0"/>
     </w:p>
     <w:p>
       <w:pPr>
@@ -1046,29 +1150,45 @@
         </w:tabs>
         <w:spacing w:after="0" w:line="360" w:lineRule="auto"/>
         <w:ind w:left="450"/>
-      </w:pPr>
-      <w:proofErr w:type="spellStart"/>
-      <w:r>
+        <w:rPr>
+          <w:highlight w:val="yellow"/>
+        </w:rPr>
+      </w:pPr>
+      <w:proofErr w:type="spellStart"/>
+      <w:r>
+        <w:rPr>
+          <w:highlight w:val="yellow"/>
+        </w:rPr>
         <w:t>Akhlak</w:t>
       </w:r>
       <w:proofErr w:type="spellEnd"/>
       <w:r>
-        <w:t xml:space="preserve"> </w:t>
-      </w:r>
-      <w:proofErr w:type="spellStart"/>
-      <w:r>
+        <w:rPr>
+          <w:highlight w:val="yellow"/>
+        </w:rPr>
+        <w:t xml:space="preserve"> </w:t>
+      </w:r>
+      <w:proofErr w:type="spellStart"/>
+      <w:r>
+        <w:rPr>
+          <w:highlight w:val="yellow"/>
+        </w:rPr>
         <w:t>Rasulullah</w:t>
       </w:r>
       <w:proofErr w:type="spellEnd"/>
       <w:r>
+        <w:rPr>
+          <w:highlight w:val="yellow"/>
+        </w:rPr>
         <w:t xml:space="preserve"> </w:t>
       </w:r>
       <w:r>
         <w:rPr>
           <w:noProof/>
+          <w:highlight w:val="yellow"/>
         </w:rPr>
         <w:drawing>
-          <wp:inline distT="0" distB="0" distL="0" distR="0" wp14:anchorId="5F13C20F" wp14:editId="1408AB0B">
+          <wp:inline distT="0" distB="0" distL="0" distR="0" wp14:anchorId="7FFFA601" wp14:editId="0D906E20">
             <wp:extent cx="218209" cy="200025"/>
             <wp:effectExtent l="0" t="0" r="0" b="0"/>
             <wp:docPr id="7" name="Picture 7"/>
@@ -1110,9 +1230,15 @@
         </w:drawing>
       </w:r>
       <w:r>
+        <w:rPr>
+          <w:highlight w:val="yellow"/>
+        </w:rPr>
         <w:t xml:space="preserve">  bag 2 </w:t>
       </w:r>
       <w:r>
+        <w:rPr>
+          <w:highlight w:val="yellow"/>
+        </w:rPr>
         <w:tab/>
       </w:r>
     </w:p>
@@ -1128,24 +1254,42 @@
         </w:tabs>
         <w:spacing w:after="0" w:line="360" w:lineRule="auto"/>
         <w:ind w:left="450"/>
-      </w:pPr>
-      <w:proofErr w:type="spellStart"/>
-      <w:r>
+        <w:rPr>
+          <w:highlight w:val="red"/>
+        </w:rPr>
+      </w:pPr>
+      <w:proofErr w:type="spellStart"/>
+      <w:r>
+        <w:rPr>
+          <w:highlight w:val="red"/>
+        </w:rPr>
         <w:t>Beberapa</w:t>
       </w:r>
       <w:proofErr w:type="spellEnd"/>
       <w:r>
-        <w:t xml:space="preserve"> </w:t>
-      </w:r>
-      <w:proofErr w:type="spellStart"/>
-      <w:r>
+        <w:rPr>
+          <w:highlight w:val="red"/>
+        </w:rPr>
+        <w:t xml:space="preserve"> </w:t>
+      </w:r>
+      <w:proofErr w:type="spellStart"/>
+      <w:r>
+        <w:rPr>
+          <w:highlight w:val="red"/>
+        </w:rPr>
         <w:t>surat</w:t>
       </w:r>
       <w:proofErr w:type="spellEnd"/>
       <w:r>
+        <w:rPr>
+          <w:highlight w:val="red"/>
+        </w:rPr>
         <w:t xml:space="preserve"> Quran  </w:t>
       </w:r>
       <w:r>
+        <w:rPr>
+          <w:highlight w:val="red"/>
+        </w:rPr>
         <w:tab/>
       </w:r>
     </w:p>
@@ -1484,6 +1628,320 @@
         <w:pStyle w:val="ListParagraph"/>
         <w:spacing w:after="0" w:line="360" w:lineRule="auto"/>
       </w:pPr>
+      <w:r>
+        <w:rPr>
+          <w:b/>
+          <w:noProof/>
+          <w:sz w:val="46"/>
+        </w:rPr>
+        <mc:AlternateContent>
+          <mc:Choice Requires="wps">
+            <w:drawing>
+              <wp:anchor distT="0" distB="0" distL="114300" distR="114300" simplePos="0" relativeHeight="251663360" behindDoc="0" locked="0" layoutInCell="1" allowOverlap="1" wp14:anchorId="0974DD01" wp14:editId="634F24C9">
+                <wp:simplePos x="0" y="0"/>
+                <wp:positionH relativeFrom="column">
+                  <wp:posOffset>3667125</wp:posOffset>
+                </wp:positionH>
+                <wp:positionV relativeFrom="paragraph">
+                  <wp:posOffset>1126490</wp:posOffset>
+                </wp:positionV>
+                <wp:extent cx="3821430" cy="309245"/>
+                <wp:effectExtent l="57150" t="19050" r="83820" b="90805"/>
+                <wp:wrapNone/>
+                <wp:docPr id="8" name="Text Box 2"/>
+                <wp:cNvGraphicFramePr>
+                  <a:graphicFrameLocks xmlns:a="http://schemas.openxmlformats.org/drawingml/2006/main"/>
+                </wp:cNvGraphicFramePr>
+                <a:graphic xmlns:a="http://schemas.openxmlformats.org/drawingml/2006/main">
+                  <a:graphicData uri="http://schemas.microsoft.com/office/word/2010/wordprocessingShape">
+                    <wps:wsp>
+                      <wps:cNvSpPr txBox="1">
+                        <a:spLocks noChangeArrowheads="1"/>
+                      </wps:cNvSpPr>
+                      <wps:spPr bwMode="auto">
+                        <a:xfrm>
+                          <a:off x="0" y="0"/>
+                          <a:ext cx="3821430" cy="309245"/>
+                        </a:xfrm>
+                        <a:prstGeom prst="rect">
+                          <a:avLst/>
+                        </a:prstGeom>
+                        <a:ln>
+                          <a:headEnd/>
+                          <a:tailEnd/>
+                        </a:ln>
+                      </wps:spPr>
+                      <wps:style>
+                        <a:lnRef idx="1">
+                          <a:schemeClr val="accent4"/>
+                        </a:lnRef>
+                        <a:fillRef idx="3">
+                          <a:schemeClr val="accent4"/>
+                        </a:fillRef>
+                        <a:effectRef idx="2">
+                          <a:schemeClr val="accent4"/>
+                        </a:effectRef>
+                        <a:fontRef idx="minor">
+                          <a:schemeClr val="lt1"/>
+                        </a:fontRef>
+                      </wps:style>
+                      <wps:txbx>
+                        <w:txbxContent>
+                          <w:p>
+                            <w:pPr>
+                              <w:jc w:val="center"/>
+                              <w:rPr>
+                                <w:b/>
+                              </w:rPr>
+                            </w:pPr>
+                            <w:proofErr w:type="spellStart"/>
+                            <w:proofErr w:type="gramStart"/>
+                            <w:r>
+                              <w:rPr>
+                                <w:b/>
+                              </w:rPr>
+                              <w:t>Stabilo</w:t>
+                            </w:r>
+                            <w:proofErr w:type="spellEnd"/>
+                            <w:r>
+                              <w:rPr>
+                                <w:b/>
+                              </w:rPr>
+                              <w:t xml:space="preserve"> </w:t>
+                            </w:r>
+                            <w:proofErr w:type="spellStart"/>
+                            <w:r>
+                              <w:rPr>
+                                <w:b/>
+                              </w:rPr>
+                              <w:t>Merah</w:t>
+                            </w:r>
+                            <w:proofErr w:type="spellEnd"/>
+                            <w:r>
+                              <w:rPr>
+                                <w:b/>
+                              </w:rPr>
+                              <w:t xml:space="preserve"> </w:t>
+                            </w:r>
+                            <w:proofErr w:type="spellStart"/>
+                            <w:r>
+                              <w:rPr>
+                                <w:b/>
+                              </w:rPr>
+                              <w:t>bermakna</w:t>
+                            </w:r>
+                            <w:proofErr w:type="spellEnd"/>
+                            <w:r>
+                              <w:rPr>
+                                <w:b/>
+                              </w:rPr>
+                              <w:t xml:space="preserve"> </w:t>
+                            </w:r>
+                            <w:proofErr w:type="spellStart"/>
+                            <w:r>
+                              <w:rPr>
+                                <w:b/>
+                              </w:rPr>
+                              <w:t>disitu</w:t>
+                            </w:r>
+                            <w:proofErr w:type="spellEnd"/>
+                            <w:r>
+                              <w:rPr>
+                                <w:b/>
+                              </w:rPr>
+                              <w:t xml:space="preserve"> </w:t>
+                            </w:r>
+                            <w:proofErr w:type="spellStart"/>
+                            <w:r>
+                              <w:rPr>
+                                <w:b/>
+                              </w:rPr>
+                              <w:t>konten</w:t>
+                            </w:r>
+                            <w:proofErr w:type="spellEnd"/>
+                            <w:r>
+                              <w:rPr>
+                                <w:b/>
+                              </w:rPr>
+                              <w:t xml:space="preserve"> </w:t>
+                            </w:r>
+                            <w:proofErr w:type="spellStart"/>
+                            <w:r>
+                              <w:rPr>
+                                <w:b/>
+                              </w:rPr>
+                              <w:t>wajib</w:t>
+                            </w:r>
+                            <w:proofErr w:type="spellEnd"/>
+                            <w:r>
+                              <w:rPr>
+                                <w:b/>
+                              </w:rPr>
+                              <w:t xml:space="preserve"> </w:t>
+                            </w:r>
+                            <w:proofErr w:type="spellStart"/>
+                            <w:r>
+                              <w:rPr>
+                                <w:b/>
+                                <w:color w:val="FF0000"/>
+                              </w:rPr>
+                              <w:t>Revisi</w:t>
+                            </w:r>
+                            <w:proofErr w:type="spellEnd"/>
+                            <w:r>
+                              <w:rPr>
+                                <w:b/>
+                              </w:rPr>
+                              <w:t>.</w:t>
+                            </w:r>
+                            <w:proofErr w:type="gramEnd"/>
+                          </w:p>
+                        </w:txbxContent>
+                      </wps:txbx>
+                      <wps:bodyPr rot="0" vert="horz" wrap="square" lIns="91440" tIns="45720" rIns="91440" bIns="45720" anchor="t" anchorCtr="0">
+                        <a:noAutofit/>
+                      </wps:bodyPr>
+                    </wps:wsp>
+                  </a:graphicData>
+                </a:graphic>
+                <wp14:sizeRelH relativeFrom="margin">
+                  <wp14:pctWidth>0</wp14:pctWidth>
+                </wp14:sizeRelH>
+                <wp14:sizeRelV relativeFrom="margin">
+                  <wp14:pctHeight>0</wp14:pctHeight>
+                </wp14:sizeRelV>
+              </wp:anchor>
+            </w:drawing>
+          </mc:Choice>
+          <mc:Fallback>
+            <w:pict>
+              <v:shapetype id="_x0000_t202" coordsize="21600,21600" o:spt="202" path="m,l,21600r21600,l21600,xe">
+                <v:stroke joinstyle="miter"/>
+                <v:path gradientshapeok="t" o:connecttype="rect"/>
+              </v:shapetype>
+              <v:shape id="Text Box 2" o:spid="_x0000_s1026" type="#_x0000_t202" style="position:absolute;left:0;text-align:left;margin-left:288.75pt;margin-top:88.7pt;width:300.9pt;height:24.35pt;z-index:251663360;visibility:visible;mso-wrap-style:square;mso-width-percent:0;mso-height-percent:0;mso-wrap-distance-left:9pt;mso-wrap-distance-top:0;mso-wrap-distance-right:9pt;mso-wrap-distance-bottom:0;mso-position-horizontal:absolute;mso-position-horizontal-relative:text;mso-position-vertical:absolute;mso-position-vertical-relative:text;mso-width-percent:0;mso-height-percent:0;mso-width-relative:margin;mso-height-relative:margin;v-text-anchor:top" o:gfxdata="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" fillcolor="#413253 [1639]" strokecolor="#795d9b [3047]">
+                <v:fill color2="#775c99 [3015]" rotate="t" angle="180" colors="0 #5d417e;52429f #7b58a6;1 #7b57a8" focus="100%" type="gradient">
+                  <o:fill v:ext="view" type="gradientUnscaled"/>
+                </v:fill>
+                <v:shadow on="t" color="black" opacity="22937f" origin=",.5" offset="0,.63889mm"/>
+                <v:textbox>
+                  <w:txbxContent>
+                    <w:p>
+                      <w:pPr>
+                        <w:jc w:val="center"/>
+                        <w:rPr>
+                          <w:b/>
+                        </w:rPr>
+                      </w:pPr>
+                      <w:proofErr w:type="spellStart"/>
+                      <w:proofErr w:type="gramStart"/>
+                      <w:r>
+                        <w:rPr>
+                          <w:b/>
+                        </w:rPr>
+                        <w:t>Stabilo</w:t>
+                      </w:r>
+                      <w:proofErr w:type="spellEnd"/>
+                      <w:r>
+                        <w:rPr>
+                          <w:b/>
+                        </w:rPr>
+                        <w:t xml:space="preserve"> </w:t>
+                      </w:r>
+                      <w:proofErr w:type="spellStart"/>
+                      <w:r>
+                        <w:rPr>
+                          <w:b/>
+                        </w:rPr>
+                        <w:t>Merah</w:t>
+                      </w:r>
+                      <w:proofErr w:type="spellEnd"/>
+                      <w:r>
+                        <w:rPr>
+                          <w:b/>
+                        </w:rPr>
+                        <w:t xml:space="preserve"> </w:t>
+                      </w:r>
+                      <w:proofErr w:type="spellStart"/>
+                      <w:r>
+                        <w:rPr>
+                          <w:b/>
+                        </w:rPr>
+                        <w:t>bermakna</w:t>
+                      </w:r>
+                      <w:proofErr w:type="spellEnd"/>
+                      <w:r>
+                        <w:rPr>
+                          <w:b/>
+                        </w:rPr>
+                        <w:t xml:space="preserve"> </w:t>
+                      </w:r>
+                      <w:proofErr w:type="spellStart"/>
+                      <w:r>
+                        <w:rPr>
+                          <w:b/>
+                        </w:rPr>
+                        <w:t>disitu</w:t>
+                      </w:r>
+                      <w:proofErr w:type="spellEnd"/>
+                      <w:r>
+                        <w:rPr>
+                          <w:b/>
+                        </w:rPr>
+                        <w:t xml:space="preserve"> </w:t>
+                      </w:r>
+                      <w:proofErr w:type="spellStart"/>
+                      <w:r>
+                        <w:rPr>
+                          <w:b/>
+                        </w:rPr>
+                        <w:t>konten</w:t>
+                      </w:r>
+                      <w:proofErr w:type="spellEnd"/>
+                      <w:r>
+                        <w:rPr>
+                          <w:b/>
+                        </w:rPr>
+                        <w:t xml:space="preserve"> </w:t>
+                      </w:r>
+                      <w:proofErr w:type="spellStart"/>
+                      <w:r>
+                        <w:rPr>
+                          <w:b/>
+                        </w:rPr>
+                        <w:t>wajib</w:t>
+                      </w:r>
+                      <w:proofErr w:type="spellEnd"/>
+                      <w:r>
+                        <w:rPr>
+                          <w:b/>
+                        </w:rPr>
+                        <w:t xml:space="preserve"> </w:t>
+                      </w:r>
+                      <w:proofErr w:type="spellStart"/>
+                      <w:r>
+                        <w:rPr>
+                          <w:b/>
+                          <w:color w:val="FF0000"/>
+                        </w:rPr>
+                        <w:t>Revisi</w:t>
+                      </w:r>
+                      <w:proofErr w:type="spellEnd"/>
+                      <w:r>
+                        <w:rPr>
+                          <w:b/>
+                        </w:rPr>
+                        <w:t>.</w:t>
+                      </w:r>
+                      <w:proofErr w:type="gramEnd"/>
+                    </w:p>
+                  </w:txbxContent>
+                </v:textbox>
+              </v:shape>
+            </w:pict>
+          </mc:Fallback>
+        </mc:AlternateContent>
+      </w:r>
       <w:r>
         <w:rPr>
           <w:b/>

</xml_diff>

<commit_message>
adding new chapter 27, Sleep Ettiquette.
</commit_message>
<xml_diff>
--- a/DAFTAR-ISI.docx
+++ b/DAFTAR-ISI.docx
@@ -672,7 +672,163 @@
         </w:rPr>
         <w:tab/>
       </w:r>
-    </w:p>
+      <w:bookmarkStart w:id="0" w:name="_GoBack"/>
+      <w:bookmarkEnd w:id="0"/>
+    </w:p>
+    <w:tbl>
+      <w:tblPr>
+        <w:tblStyle w:val="TableGrid"/>
+        <w:tblpPr w:leftFromText="180" w:rightFromText="180" w:vertAnchor="text" w:horzAnchor="page" w:tblpX="9088" w:tblpY="285"/>
+        <w:tblW w:w="0" w:type="auto"/>
+        <w:tblLook w:val="04A0" w:firstRow="1" w:lastRow="0" w:firstColumn="1" w:lastColumn="0" w:noHBand="0" w:noVBand="1"/>
+      </w:tblPr>
+      <w:tblGrid>
+        <w:gridCol w:w="2169"/>
+        <w:gridCol w:w="2225"/>
+      </w:tblGrid>
+      <w:tr>
+        <w:tc>
+          <w:tcPr>
+            <w:tcW w:w="2169" w:type="dxa"/>
+            <w:shd w:val="clear" w:color="auto" w:fill="B8CCE4" w:themeFill="accent1" w:themeFillTint="66"/>
+          </w:tcPr>
+          <w:p>
+            <w:pPr>
+              <w:pStyle w:val="ListParagraph"/>
+              <w:ind w:left="0"/>
+              <w:contextualSpacing w:val="0"/>
+              <w:jc w:val="center"/>
+              <w:rPr>
+                <w:b/>
+                <w:bCs/>
+              </w:rPr>
+            </w:pPr>
+            <w:r>
+              <w:rPr>
+                <w:b/>
+                <w:bCs/>
+              </w:rPr>
+              <w:t>STATUS</w:t>
+            </w:r>
+          </w:p>
+        </w:tc>
+        <w:tc>
+          <w:tcPr>
+            <w:tcW w:w="2225" w:type="dxa"/>
+            <w:shd w:val="clear" w:color="auto" w:fill="B8CCE4" w:themeFill="accent1" w:themeFillTint="66"/>
+          </w:tcPr>
+          <w:p>
+            <w:pPr>
+              <w:pStyle w:val="ListParagraph"/>
+              <w:ind w:left="0"/>
+              <w:contextualSpacing w:val="0"/>
+              <w:jc w:val="center"/>
+              <w:rPr>
+                <w:b/>
+                <w:bCs/>
+              </w:rPr>
+            </w:pPr>
+            <w:r>
+              <w:rPr>
+                <w:b/>
+                <w:bCs/>
+              </w:rPr>
+              <w:t>COLOR</w:t>
+            </w:r>
+          </w:p>
+        </w:tc>
+      </w:tr>
+      <w:tr>
+        <w:tc>
+          <w:tcPr>
+            <w:tcW w:w="2169" w:type="dxa"/>
+          </w:tcPr>
+          <w:p>
+            <w:pPr>
+              <w:pStyle w:val="ListParagraph"/>
+              <w:ind w:left="0"/>
+              <w:contextualSpacing w:val="0"/>
+            </w:pPr>
+            <w:r>
+              <w:t>PRINTED</w:t>
+            </w:r>
+          </w:p>
+        </w:tc>
+        <w:tc>
+          <w:tcPr>
+            <w:tcW w:w="2225" w:type="dxa"/>
+            <w:shd w:val="clear" w:color="auto" w:fill="FFFF00"/>
+          </w:tcPr>
+          <w:p>
+            <w:pPr>
+              <w:pStyle w:val="ListParagraph"/>
+              <w:ind w:left="0"/>
+              <w:contextualSpacing w:val="0"/>
+            </w:pPr>
+          </w:p>
+        </w:tc>
+      </w:tr>
+      <w:tr>
+        <w:tc>
+          <w:tcPr>
+            <w:tcW w:w="2169" w:type="dxa"/>
+          </w:tcPr>
+          <w:p>
+            <w:pPr>
+              <w:pStyle w:val="ListParagraph"/>
+              <w:ind w:left="0"/>
+              <w:contextualSpacing w:val="0"/>
+            </w:pPr>
+            <w:r>
+              <w:t>HAS COVER</w:t>
+            </w:r>
+          </w:p>
+        </w:tc>
+        <w:tc>
+          <w:tcPr>
+            <w:tcW w:w="2225" w:type="dxa"/>
+            <w:shd w:val="clear" w:color="auto" w:fill="CC00FF"/>
+          </w:tcPr>
+          <w:p>
+            <w:pPr>
+              <w:pStyle w:val="ListParagraph"/>
+              <w:ind w:left="0"/>
+              <w:contextualSpacing w:val="0"/>
+            </w:pPr>
+          </w:p>
+        </w:tc>
+      </w:tr>
+      <w:tr>
+        <w:tc>
+          <w:tcPr>
+            <w:tcW w:w="2169" w:type="dxa"/>
+          </w:tcPr>
+          <w:p>
+            <w:pPr>
+              <w:pStyle w:val="ListParagraph"/>
+              <w:ind w:left="0"/>
+              <w:contextualSpacing w:val="0"/>
+            </w:pPr>
+            <w:r>
+              <w:t>NEED REVISION</w:t>
+            </w:r>
+          </w:p>
+        </w:tc>
+        <w:tc>
+          <w:tcPr>
+            <w:tcW w:w="2225" w:type="dxa"/>
+            <w:shd w:val="clear" w:color="auto" w:fill="FF0000"/>
+          </w:tcPr>
+          <w:p>
+            <w:pPr>
+              <w:pStyle w:val="ListParagraph"/>
+              <w:ind w:left="0"/>
+              <w:contextualSpacing w:val="0"/>
+            </w:pPr>
+          </w:p>
+        </w:tc>
+      </w:tr>
+    </w:tbl>
     <w:p>
       <w:pPr>
         <w:pStyle w:val="ListParagraph"/>
@@ -708,7 +864,7 @@
           <w:highlight w:val="yellow"/>
         </w:rPr>
         <w:drawing>
-          <wp:inline distT="0" distB="0" distL="0" distR="0" wp14:anchorId="0E3B301F" wp14:editId="0FB1D661">
+          <wp:inline distT="0" distB="0" distL="0" distR="0" wp14:anchorId="34CCF1A9" wp14:editId="355FBD9B">
             <wp:extent cx="218209" cy="200025"/>
             <wp:effectExtent l="0" t="0" r="0" b="0"/>
             <wp:docPr id="1" name="Picture 1"/>
@@ -797,7 +953,7 @@
           <w:highlight w:val="yellow"/>
         </w:rPr>
         <w:drawing>
-          <wp:inline distT="0" distB="0" distL="0" distR="0" wp14:anchorId="3479F4CC" wp14:editId="45B0FA5E">
+          <wp:inline distT="0" distB="0" distL="0" distR="0" wp14:anchorId="34F9BBA6" wp14:editId="6BA0AF10">
             <wp:extent cx="218209" cy="200025"/>
             <wp:effectExtent l="0" t="0" r="0" b="0"/>
             <wp:docPr id="2" name="Picture 2"/>
@@ -872,7 +1028,6 @@
         <w:rPr>
           <w:highlight w:val="yellow"/>
         </w:rPr>
-        <w:lastRenderedPageBreak/>
         <w:t>Nabi</w:t>
       </w:r>
       <w:proofErr w:type="spellEnd"/>
@@ -888,7 +1043,7 @@
           <w:highlight w:val="yellow"/>
         </w:rPr>
         <w:drawing>
-          <wp:inline distT="0" distB="0" distL="0" distR="0" wp14:anchorId="3181D432" wp14:editId="5CB65928">
+          <wp:inline distT="0" distB="0" distL="0" distR="0" wp14:anchorId="0E68D7E6" wp14:editId="672F595C">
             <wp:extent cx="218209" cy="200025"/>
             <wp:effectExtent l="0" t="0" r="0" b="0"/>
             <wp:docPr id="3" name="Picture 3"/>
@@ -963,6 +1118,7 @@
         <w:rPr>
           <w:highlight w:val="yellow"/>
         </w:rPr>
+        <w:lastRenderedPageBreak/>
         <w:t>Nabi</w:t>
       </w:r>
       <w:proofErr w:type="spellEnd"/>
@@ -978,7 +1134,7 @@
           <w:highlight w:val="yellow"/>
         </w:rPr>
         <w:drawing>
-          <wp:inline distT="0" distB="0" distL="0" distR="0" wp14:anchorId="5A8728F3" wp14:editId="0E3ACED1">
+          <wp:inline distT="0" distB="0" distL="0" distR="0" wp14:anchorId="1E841137" wp14:editId="4B9528F2">
             <wp:extent cx="218209" cy="200025"/>
             <wp:effectExtent l="0" t="0" r="0" b="0"/>
             <wp:docPr id="4" name="Picture 4"/>
@@ -1082,7 +1238,7 @@
           <w:highlight w:val="yellow"/>
         </w:rPr>
         <w:drawing>
-          <wp:inline distT="0" distB="0" distL="0" distR="0" wp14:anchorId="011CE7EB" wp14:editId="4CF9DA7E">
+          <wp:inline distT="0" distB="0" distL="0" distR="0" wp14:anchorId="3450AE12" wp14:editId="1632C06F">
             <wp:extent cx="218209" cy="200025"/>
             <wp:effectExtent l="0" t="0" r="0" b="0"/>
             <wp:docPr id="5" name="Picture 5"/>
@@ -1186,7 +1342,7 @@
           <w:highlight w:val="yellow"/>
         </w:rPr>
         <w:drawing>
-          <wp:inline distT="0" distB="0" distL="0" distR="0" wp14:anchorId="7FFFA601" wp14:editId="0D906E20">
+          <wp:inline distT="0" distB="0" distL="0" distR="0" wp14:anchorId="340D1846" wp14:editId="756906E0">
             <wp:extent cx="218209" cy="200025"/>
             <wp:effectExtent l="0" t="0" r="0" b="0"/>
             <wp:docPr id="7" name="Picture 7"/>
@@ -1581,15 +1737,7 @@
         <w:rPr>
           <w:highlight w:val="yellow"/>
         </w:rPr>
-        <w:t>B</w:t>
-      </w:r>
-      <w:bookmarkStart w:id="0" w:name="_GoBack"/>
-      <w:bookmarkEnd w:id="0"/>
-      <w:r>
-        <w:rPr>
-          <w:highlight w:val="yellow"/>
-        </w:rPr>
-        <w:t>eristirahat</w:t>
+        <w:t>Beristirahat</w:t>
       </w:r>
       <w:proofErr w:type="spellEnd"/>
       <w:r>
@@ -1742,892 +1890,6 @@
         <w:pStyle w:val="ListParagraph"/>
         <w:spacing w:after="0" w:line="360" w:lineRule="auto"/>
       </w:pPr>
-      <w:r>
-        <w:rPr>
-          <w:b/>
-          <w:noProof/>
-          <w:sz w:val="46"/>
-        </w:rPr>
-        <mc:AlternateContent>
-          <mc:Choice Requires="wps">
-            <w:drawing>
-              <wp:anchor distT="0" distB="0" distL="114300" distR="114300" simplePos="0" relativeHeight="251663360" behindDoc="0" locked="0" layoutInCell="1" allowOverlap="1" wp14:anchorId="0974DD01" wp14:editId="634F24C9">
-                <wp:simplePos x="0" y="0"/>
-                <wp:positionH relativeFrom="column">
-                  <wp:posOffset>3667125</wp:posOffset>
-                </wp:positionH>
-                <wp:positionV relativeFrom="paragraph">
-                  <wp:posOffset>1126490</wp:posOffset>
-                </wp:positionV>
-                <wp:extent cx="3821430" cy="309245"/>
-                <wp:effectExtent l="57150" t="19050" r="83820" b="90805"/>
-                <wp:wrapNone/>
-                <wp:docPr id="8" name="Text Box 2"/>
-                <wp:cNvGraphicFramePr>
-                  <a:graphicFrameLocks xmlns:a="http://schemas.openxmlformats.org/drawingml/2006/main"/>
-                </wp:cNvGraphicFramePr>
-                <a:graphic xmlns:a="http://schemas.openxmlformats.org/drawingml/2006/main">
-                  <a:graphicData uri="http://schemas.microsoft.com/office/word/2010/wordprocessingShape">
-                    <wps:wsp>
-                      <wps:cNvSpPr txBox="1">
-                        <a:spLocks noChangeArrowheads="1"/>
-                      </wps:cNvSpPr>
-                      <wps:spPr bwMode="auto">
-                        <a:xfrm>
-                          <a:off x="0" y="0"/>
-                          <a:ext cx="3821430" cy="309245"/>
-                        </a:xfrm>
-                        <a:prstGeom prst="rect">
-                          <a:avLst/>
-                        </a:prstGeom>
-                        <a:ln>
-                          <a:headEnd/>
-                          <a:tailEnd/>
-                        </a:ln>
-                      </wps:spPr>
-                      <wps:style>
-                        <a:lnRef idx="1">
-                          <a:schemeClr val="accent4"/>
-                        </a:lnRef>
-                        <a:fillRef idx="3">
-                          <a:schemeClr val="accent4"/>
-                        </a:fillRef>
-                        <a:effectRef idx="2">
-                          <a:schemeClr val="accent4"/>
-                        </a:effectRef>
-                        <a:fontRef idx="minor">
-                          <a:schemeClr val="lt1"/>
-                        </a:fontRef>
-                      </wps:style>
-                      <wps:txbx>
-                        <w:txbxContent>
-                          <w:p>
-                            <w:pPr>
-                              <w:jc w:val="center"/>
-                              <w:rPr>
-                                <w:b/>
-                              </w:rPr>
-                            </w:pPr>
-                            <w:proofErr w:type="spellStart"/>
-                            <w:proofErr w:type="gramStart"/>
-                            <w:r>
-                              <w:rPr>
-                                <w:b/>
-                              </w:rPr>
-                              <w:t>Stabilo</w:t>
-                            </w:r>
-                            <w:proofErr w:type="spellEnd"/>
-                            <w:r>
-                              <w:rPr>
-                                <w:b/>
-                              </w:rPr>
-                              <w:t xml:space="preserve"> </w:t>
-                            </w:r>
-                            <w:proofErr w:type="spellStart"/>
-                            <w:r>
-                              <w:rPr>
-                                <w:b/>
-                              </w:rPr>
-                              <w:t>Merah</w:t>
-                            </w:r>
-                            <w:proofErr w:type="spellEnd"/>
-                            <w:r>
-                              <w:rPr>
-                                <w:b/>
-                              </w:rPr>
-                              <w:t xml:space="preserve"> </w:t>
-                            </w:r>
-                            <w:proofErr w:type="spellStart"/>
-                            <w:r>
-                              <w:rPr>
-                                <w:b/>
-                              </w:rPr>
-                              <w:t>bermakna</w:t>
-                            </w:r>
-                            <w:proofErr w:type="spellEnd"/>
-                            <w:r>
-                              <w:rPr>
-                                <w:b/>
-                              </w:rPr>
-                              <w:t xml:space="preserve"> </w:t>
-                            </w:r>
-                            <w:proofErr w:type="spellStart"/>
-                            <w:r>
-                              <w:rPr>
-                                <w:b/>
-                              </w:rPr>
-                              <w:t>disitu</w:t>
-                            </w:r>
-                            <w:proofErr w:type="spellEnd"/>
-                            <w:r>
-                              <w:rPr>
-                                <w:b/>
-                              </w:rPr>
-                              <w:t xml:space="preserve"> </w:t>
-                            </w:r>
-                            <w:proofErr w:type="spellStart"/>
-                            <w:r>
-                              <w:rPr>
-                                <w:b/>
-                              </w:rPr>
-                              <w:t>konten</w:t>
-                            </w:r>
-                            <w:proofErr w:type="spellEnd"/>
-                            <w:r>
-                              <w:rPr>
-                                <w:b/>
-                              </w:rPr>
-                              <w:t xml:space="preserve"> </w:t>
-                            </w:r>
-                            <w:proofErr w:type="spellStart"/>
-                            <w:r>
-                              <w:rPr>
-                                <w:b/>
-                              </w:rPr>
-                              <w:t>wajib</w:t>
-                            </w:r>
-                            <w:proofErr w:type="spellEnd"/>
-                            <w:r>
-                              <w:rPr>
-                                <w:b/>
-                              </w:rPr>
-                              <w:t xml:space="preserve"> </w:t>
-                            </w:r>
-                            <w:proofErr w:type="spellStart"/>
-                            <w:r>
-                              <w:rPr>
-                                <w:b/>
-                                <w:color w:val="FF0000"/>
-                              </w:rPr>
-                              <w:t>Revisi</w:t>
-                            </w:r>
-                            <w:proofErr w:type="spellEnd"/>
-                            <w:r>
-                              <w:rPr>
-                                <w:b/>
-                              </w:rPr>
-                              <w:t>.</w:t>
-                            </w:r>
-                            <w:proofErr w:type="gramEnd"/>
-                          </w:p>
-                        </w:txbxContent>
-                      </wps:txbx>
-                      <wps:bodyPr rot="0" vert="horz" wrap="square" lIns="91440" tIns="45720" rIns="91440" bIns="45720" anchor="t" anchorCtr="0">
-                        <a:noAutofit/>
-                      </wps:bodyPr>
-                    </wps:wsp>
-                  </a:graphicData>
-                </a:graphic>
-                <wp14:sizeRelH relativeFrom="margin">
-                  <wp14:pctWidth>0</wp14:pctWidth>
-                </wp14:sizeRelH>
-                <wp14:sizeRelV relativeFrom="margin">
-                  <wp14:pctHeight>0</wp14:pctHeight>
-                </wp14:sizeRelV>
-              </wp:anchor>
-            </w:drawing>
-          </mc:Choice>
-          <mc:Fallback>
-            <w:pict>
-              <v:shapetype id="_x0000_t202" coordsize="21600,21600" o:spt="202" path="m,l,21600r21600,l21600,xe">
-                <v:stroke joinstyle="miter"/>
-                <v:path gradientshapeok="t" o:connecttype="rect"/>
-              </v:shapetype>
-              <v:shape id="Text Box 2" o:spid="_x0000_s1026" type="#_x0000_t202" style="position:absolute;left:0;text-align:left;margin-left:288.75pt;margin-top:88.7pt;width:300.9pt;height:24.35pt;z-index:251663360;visibility:visible;mso-wrap-style:square;mso-width-percent:0;mso-height-percent:0;mso-wrap-distance-left:9pt;mso-wrap-distance-top:0;mso-wrap-distance-right:9pt;mso-wrap-distance-bottom:0;mso-position-horizontal:absolute;mso-position-horizontal-relative:text;mso-position-vertical:absolute;mso-position-vertical-relative:text;mso-width-percent:0;mso-height-percent:0;mso-width-relative:margin;mso-height-relative:margin;v-text-anchor:top" o:gfxdata="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" fillcolor="#413253 [1639]" strokecolor="#795d9b [3047]">
-                <v:fill color2="#775c99 [3015]" rotate="t" angle="180" colors="0 #5d417e;52429f #7b58a6;1 #7b57a8" focus="100%" type="gradient">
-                  <o:fill v:ext="view" type="gradientUnscaled"/>
-                </v:fill>
-                <v:shadow on="t" color="black" opacity="22937f" origin=",.5" offset="0,.63889mm"/>
-                <v:textbox>
-                  <w:txbxContent>
-                    <w:p>
-                      <w:pPr>
-                        <w:jc w:val="center"/>
-                        <w:rPr>
-                          <w:b/>
-                        </w:rPr>
-                      </w:pPr>
-                      <w:proofErr w:type="spellStart"/>
-                      <w:proofErr w:type="gramStart"/>
-                      <w:r>
-                        <w:rPr>
-                          <w:b/>
-                        </w:rPr>
-                        <w:t>Stabilo</w:t>
-                      </w:r>
-                      <w:proofErr w:type="spellEnd"/>
-                      <w:r>
-                        <w:rPr>
-                          <w:b/>
-                        </w:rPr>
-                        <w:t xml:space="preserve"> </w:t>
-                      </w:r>
-                      <w:proofErr w:type="spellStart"/>
-                      <w:r>
-                        <w:rPr>
-                          <w:b/>
-                        </w:rPr>
-                        <w:t>Merah</w:t>
-                      </w:r>
-                      <w:proofErr w:type="spellEnd"/>
-                      <w:r>
-                        <w:rPr>
-                          <w:b/>
-                        </w:rPr>
-                        <w:t xml:space="preserve"> </w:t>
-                      </w:r>
-                      <w:proofErr w:type="spellStart"/>
-                      <w:r>
-                        <w:rPr>
-                          <w:b/>
-                        </w:rPr>
-                        <w:t>bermakna</w:t>
-                      </w:r>
-                      <w:proofErr w:type="spellEnd"/>
-                      <w:r>
-                        <w:rPr>
-                          <w:b/>
-                        </w:rPr>
-                        <w:t xml:space="preserve"> </w:t>
-                      </w:r>
-                      <w:proofErr w:type="spellStart"/>
-                      <w:r>
-                        <w:rPr>
-                          <w:b/>
-                        </w:rPr>
-                        <w:t>disitu</w:t>
-                      </w:r>
-                      <w:proofErr w:type="spellEnd"/>
-                      <w:r>
-                        <w:rPr>
-                          <w:b/>
-                        </w:rPr>
-                        <w:t xml:space="preserve"> </w:t>
-                      </w:r>
-                      <w:proofErr w:type="spellStart"/>
-                      <w:r>
-                        <w:rPr>
-                          <w:b/>
-                        </w:rPr>
-                        <w:t>konten</w:t>
-                      </w:r>
-                      <w:proofErr w:type="spellEnd"/>
-                      <w:r>
-                        <w:rPr>
-                          <w:b/>
-                        </w:rPr>
-                        <w:t xml:space="preserve"> </w:t>
-                      </w:r>
-                      <w:proofErr w:type="spellStart"/>
-                      <w:r>
-                        <w:rPr>
-                          <w:b/>
-                        </w:rPr>
-                        <w:t>wajib</w:t>
-                      </w:r>
-                      <w:proofErr w:type="spellEnd"/>
-                      <w:r>
-                        <w:rPr>
-                          <w:b/>
-                        </w:rPr>
-                        <w:t xml:space="preserve"> </w:t>
-                      </w:r>
-                      <w:proofErr w:type="spellStart"/>
-                      <w:r>
-                        <w:rPr>
-                          <w:b/>
-                          <w:color w:val="FF0000"/>
-                        </w:rPr>
-                        <w:t>Revisi</w:t>
-                      </w:r>
-                      <w:proofErr w:type="spellEnd"/>
-                      <w:r>
-                        <w:rPr>
-                          <w:b/>
-                        </w:rPr>
-                        <w:t>.</w:t>
-                      </w:r>
-                      <w:proofErr w:type="gramEnd"/>
-                    </w:p>
-                  </w:txbxContent>
-                </v:textbox>
-              </v:shape>
-            </w:pict>
-          </mc:Fallback>
-        </mc:AlternateContent>
-      </w:r>
-      <w:r>
-        <w:rPr>
-          <w:b/>
-          <w:noProof/>
-          <w:sz w:val="46"/>
-        </w:rPr>
-        <mc:AlternateContent>
-          <mc:Choice Requires="wps">
-            <w:drawing>
-              <wp:anchor distT="0" distB="0" distL="114300" distR="114300" simplePos="0" relativeHeight="251661312" behindDoc="0" locked="0" layoutInCell="1" allowOverlap="1" wp14:anchorId="4FF63825" wp14:editId="33D4C0E1">
-                <wp:simplePos x="0" y="0"/>
-                <wp:positionH relativeFrom="column">
-                  <wp:posOffset>4162425</wp:posOffset>
-                </wp:positionH>
-                <wp:positionV relativeFrom="paragraph">
-                  <wp:posOffset>602615</wp:posOffset>
-                </wp:positionV>
-                <wp:extent cx="2374265" cy="309245"/>
-                <wp:effectExtent l="57150" t="19050" r="80010" b="90805"/>
-                <wp:wrapNone/>
-                <wp:docPr id="6" name="Text Box 2"/>
-                <wp:cNvGraphicFramePr>
-                  <a:graphicFrameLocks xmlns:a="http://schemas.openxmlformats.org/drawingml/2006/main"/>
-                </wp:cNvGraphicFramePr>
-                <a:graphic xmlns:a="http://schemas.openxmlformats.org/drawingml/2006/main">
-                  <a:graphicData uri="http://schemas.microsoft.com/office/word/2010/wordprocessingShape">
-                    <wps:wsp>
-                      <wps:cNvSpPr txBox="1">
-                        <a:spLocks noChangeArrowheads="1"/>
-                      </wps:cNvSpPr>
-                      <wps:spPr bwMode="auto">
-                        <a:xfrm>
-                          <a:off x="0" y="0"/>
-                          <a:ext cx="2374265" cy="309245"/>
-                        </a:xfrm>
-                        <a:prstGeom prst="rect">
-                          <a:avLst/>
-                        </a:prstGeom>
-                        <a:ln>
-                          <a:headEnd/>
-                          <a:tailEnd/>
-                        </a:ln>
-                      </wps:spPr>
-                      <wps:style>
-                        <a:lnRef idx="1">
-                          <a:schemeClr val="accent4"/>
-                        </a:lnRef>
-                        <a:fillRef idx="3">
-                          <a:schemeClr val="accent4"/>
-                        </a:fillRef>
-                        <a:effectRef idx="2">
-                          <a:schemeClr val="accent4"/>
-                        </a:effectRef>
-                        <a:fontRef idx="minor">
-                          <a:schemeClr val="lt1"/>
-                        </a:fontRef>
-                      </wps:style>
-                      <wps:txbx>
-                        <w:txbxContent>
-                          <w:p>
-                            <w:pPr>
-                              <w:jc w:val="center"/>
-                              <w:rPr>
-                                <w:b/>
-                              </w:rPr>
-                            </w:pPr>
-                            <w:proofErr w:type="spellStart"/>
-                            <w:proofErr w:type="gramStart"/>
-                            <w:r>
-                              <w:rPr>
-                                <w:b/>
-                              </w:rPr>
-                              <w:t>Stabilo</w:t>
-                            </w:r>
-                            <w:proofErr w:type="spellEnd"/>
-                            <w:r>
-                              <w:rPr>
-                                <w:b/>
-                              </w:rPr>
-                              <w:t xml:space="preserve"> </w:t>
-                            </w:r>
-                            <w:r>
-                              <w:rPr>
-                                <w:b/>
-                              </w:rPr>
-                              <w:t>Pink</w:t>
-                            </w:r>
-                            <w:r>
-                              <w:rPr>
-                                <w:b/>
-                              </w:rPr>
-                              <w:t xml:space="preserve"> </w:t>
-                            </w:r>
-                            <w:proofErr w:type="spellStart"/>
-                            <w:r>
-                              <w:rPr>
-                                <w:b/>
-                              </w:rPr>
-                              <w:t>bermakna</w:t>
-                            </w:r>
-                            <w:proofErr w:type="spellEnd"/>
-                            <w:r>
-                              <w:rPr>
-                                <w:b/>
-                              </w:rPr>
-                              <w:t xml:space="preserve"> </w:t>
-                            </w:r>
-                            <w:proofErr w:type="spellStart"/>
-                            <w:r>
-                              <w:rPr>
-                                <w:b/>
-                              </w:rPr>
-                              <w:t>disitu</w:t>
-                            </w:r>
-                            <w:proofErr w:type="spellEnd"/>
-                            <w:r>
-                              <w:rPr>
-                                <w:b/>
-                              </w:rPr>
-                              <w:t xml:space="preserve"> </w:t>
-                            </w:r>
-                            <w:proofErr w:type="spellStart"/>
-                            <w:r>
-                              <w:rPr>
-                                <w:b/>
-                              </w:rPr>
-                              <w:t>ada</w:t>
-                            </w:r>
-                            <w:proofErr w:type="spellEnd"/>
-                            <w:r>
-                              <w:rPr>
-                                <w:b/>
-                              </w:rPr>
-                              <w:t xml:space="preserve"> </w:t>
-                            </w:r>
-                            <w:proofErr w:type="spellStart"/>
-                            <w:r>
-                              <w:rPr>
-                                <w:b/>
-                                <w:color w:val="FF0000"/>
-                              </w:rPr>
-                              <w:t>Covernya</w:t>
-                            </w:r>
-                            <w:proofErr w:type="spellEnd"/>
-                            <w:r>
-                              <w:rPr>
-                                <w:b/>
-                              </w:rPr>
-                              <w:t>.</w:t>
-                            </w:r>
-                            <w:proofErr w:type="gramEnd"/>
-                          </w:p>
-                        </w:txbxContent>
-                      </wps:txbx>
-                      <wps:bodyPr rot="0" vert="horz" wrap="square" lIns="91440" tIns="45720" rIns="91440" bIns="45720" anchor="t" anchorCtr="0">
-                        <a:noAutofit/>
-                      </wps:bodyPr>
-                    </wps:wsp>
-                  </a:graphicData>
-                </a:graphic>
-                <wp14:sizeRelH relativeFrom="margin">
-                  <wp14:pctWidth>40000</wp14:pctWidth>
-                </wp14:sizeRelH>
-                <wp14:sizeRelV relativeFrom="margin">
-                  <wp14:pctHeight>0</wp14:pctHeight>
-                </wp14:sizeRelV>
-              </wp:anchor>
-            </w:drawing>
-          </mc:Choice>
-          <mc:Fallback>
-            <w:pict>
-              <v:shapetype id="_x0000_t202" coordsize="21600,21600" o:spt="202" path="m,l,21600r21600,l21600,xe">
-                <v:stroke joinstyle="miter"/>
-                <v:path gradientshapeok="t" o:connecttype="rect"/>
-              </v:shapetype>
-              <v:shape id="Text Box 2" o:spid="_x0000_s1026" type="#_x0000_t202" style="position:absolute;left:0;text-align:left;margin-left:327.75pt;margin-top:47.45pt;width:186.95pt;height:24.35pt;z-index:251661312;visibility:visible;mso-wrap-style:square;mso-width-percent:400;mso-height-percent:0;mso-wrap-distance-left:9pt;mso-wrap-distance-top:0;mso-wrap-distance-right:9pt;mso-wrap-distance-bottom:0;mso-position-horizontal:absolute;mso-position-horizontal-relative:text;mso-position-vertical:absolute;mso-position-vertical-relative:text;mso-width-percent:400;mso-height-percent:0;mso-width-relative:margin;mso-height-relative:margin;v-text-anchor:top" o:gfxdata="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" fillcolor="#413253 [1639]" strokecolor="#795d9b [3047]">
-                <v:fill color2="#775c99 [3015]" rotate="t" angle="180" colors="0 #5d417e;52429f #7b58a6;1 #7b57a8" focus="100%" type="gradient">
-                  <o:fill v:ext="view" type="gradientUnscaled"/>
-                </v:fill>
-                <v:shadow on="t" color="black" opacity="22937f" origin=",.5" offset="0,.63889mm"/>
-                <v:textbox>
-                  <w:txbxContent>
-                    <w:p>
-                      <w:pPr>
-                        <w:jc w:val="center"/>
-                        <w:rPr>
-                          <w:b/>
-                        </w:rPr>
-                      </w:pPr>
-                      <w:proofErr w:type="spellStart"/>
-                      <w:proofErr w:type="gramStart"/>
-                      <w:r>
-                        <w:rPr>
-                          <w:b/>
-                        </w:rPr>
-                        <w:t>Stabilo</w:t>
-                      </w:r>
-                      <w:proofErr w:type="spellEnd"/>
-                      <w:r>
-                        <w:rPr>
-                          <w:b/>
-                        </w:rPr>
-                        <w:t xml:space="preserve"> </w:t>
-                      </w:r>
-                      <w:r>
-                        <w:rPr>
-                          <w:b/>
-                        </w:rPr>
-                        <w:t>Pink</w:t>
-                      </w:r>
-                      <w:r>
-                        <w:rPr>
-                          <w:b/>
-                        </w:rPr>
-                        <w:t xml:space="preserve"> </w:t>
-                      </w:r>
-                      <w:proofErr w:type="spellStart"/>
-                      <w:r>
-                        <w:rPr>
-                          <w:b/>
-                        </w:rPr>
-                        <w:t>bermakna</w:t>
-                      </w:r>
-                      <w:proofErr w:type="spellEnd"/>
-                      <w:r>
-                        <w:rPr>
-                          <w:b/>
-                        </w:rPr>
-                        <w:t xml:space="preserve"> </w:t>
-                      </w:r>
-                      <w:proofErr w:type="spellStart"/>
-                      <w:r>
-                        <w:rPr>
-                          <w:b/>
-                        </w:rPr>
-                        <w:t>disitu</w:t>
-                      </w:r>
-                      <w:proofErr w:type="spellEnd"/>
-                      <w:r>
-                        <w:rPr>
-                          <w:b/>
-                        </w:rPr>
-                        <w:t xml:space="preserve"> </w:t>
-                      </w:r>
-                      <w:proofErr w:type="spellStart"/>
-                      <w:r>
-                        <w:rPr>
-                          <w:b/>
-                        </w:rPr>
-                        <w:t>ada</w:t>
-                      </w:r>
-                      <w:proofErr w:type="spellEnd"/>
-                      <w:r>
-                        <w:rPr>
-                          <w:b/>
-                        </w:rPr>
-                        <w:t xml:space="preserve"> </w:t>
-                      </w:r>
-                      <w:proofErr w:type="spellStart"/>
-                      <w:r>
-                        <w:rPr>
-                          <w:b/>
-                          <w:color w:val="FF0000"/>
-                        </w:rPr>
-                        <w:t>Covernya</w:t>
-                      </w:r>
-                      <w:proofErr w:type="spellEnd"/>
-                      <w:r>
-                        <w:rPr>
-                          <w:b/>
-                        </w:rPr>
-                        <w:t>.</w:t>
-                      </w:r>
-                      <w:proofErr w:type="gramEnd"/>
-                    </w:p>
-                  </w:txbxContent>
-                </v:textbox>
-              </v:shape>
-            </w:pict>
-          </mc:Fallback>
-        </mc:AlternateContent>
-      </w:r>
-      <w:r>
-        <w:rPr>
-          <w:b/>
-          <w:noProof/>
-          <w:sz w:val="46"/>
-        </w:rPr>
-        <mc:AlternateContent>
-          <mc:Choice Requires="wps">
-            <w:drawing>
-              <wp:anchor distT="0" distB="0" distL="114300" distR="114300" simplePos="0" relativeHeight="251659264" behindDoc="0" locked="0" layoutInCell="1" allowOverlap="1" wp14:anchorId="67D04979" wp14:editId="3C9FA2BD">
-                <wp:simplePos x="0" y="0"/>
-                <wp:positionH relativeFrom="column">
-                  <wp:posOffset>4076700</wp:posOffset>
-                </wp:positionH>
-                <wp:positionV relativeFrom="paragraph">
-                  <wp:posOffset>135890</wp:posOffset>
-                </wp:positionV>
-                <wp:extent cx="2374265" cy="309245"/>
-                <wp:effectExtent l="57150" t="19050" r="80010" b="90805"/>
-                <wp:wrapNone/>
-                <wp:docPr id="307" name="Text Box 2"/>
-                <wp:cNvGraphicFramePr>
-                  <a:graphicFrameLocks xmlns:a="http://schemas.openxmlformats.org/drawingml/2006/main"/>
-                </wp:cNvGraphicFramePr>
-                <a:graphic xmlns:a="http://schemas.openxmlformats.org/drawingml/2006/main">
-                  <a:graphicData uri="http://schemas.microsoft.com/office/word/2010/wordprocessingShape">
-                    <wps:wsp>
-                      <wps:cNvSpPr txBox="1">
-                        <a:spLocks noChangeArrowheads="1"/>
-                      </wps:cNvSpPr>
-                      <wps:spPr bwMode="auto">
-                        <a:xfrm>
-                          <a:off x="0" y="0"/>
-                          <a:ext cx="2374265" cy="309245"/>
-                        </a:xfrm>
-                        <a:prstGeom prst="rect">
-                          <a:avLst/>
-                        </a:prstGeom>
-                        <a:ln>
-                          <a:headEnd/>
-                          <a:tailEnd/>
-                        </a:ln>
-                      </wps:spPr>
-                      <wps:style>
-                        <a:lnRef idx="1">
-                          <a:schemeClr val="accent3"/>
-                        </a:lnRef>
-                        <a:fillRef idx="3">
-                          <a:schemeClr val="accent3"/>
-                        </a:fillRef>
-                        <a:effectRef idx="2">
-                          <a:schemeClr val="accent3"/>
-                        </a:effectRef>
-                        <a:fontRef idx="minor">
-                          <a:schemeClr val="lt1"/>
-                        </a:fontRef>
-                      </wps:style>
-                      <wps:txbx>
-                        <w:txbxContent>
-                          <w:p>
-                            <w:pPr>
-                              <w:jc w:val="center"/>
-                              <w:rPr>
-                                <w:b/>
-                              </w:rPr>
-                            </w:pPr>
-                            <w:proofErr w:type="spellStart"/>
-                            <w:proofErr w:type="gramStart"/>
-                            <w:r>
-                              <w:rPr>
-                                <w:b/>
-                              </w:rPr>
-                              <w:t>Stabilo</w:t>
-                            </w:r>
-                            <w:proofErr w:type="spellEnd"/>
-                            <w:r>
-                              <w:rPr>
-                                <w:b/>
-                              </w:rPr>
-                              <w:t xml:space="preserve"> </w:t>
-                            </w:r>
-                            <w:proofErr w:type="spellStart"/>
-                            <w:r>
-                              <w:rPr>
-                                <w:b/>
-                              </w:rPr>
-                              <w:t>Kuning</w:t>
-                            </w:r>
-                            <w:proofErr w:type="spellEnd"/>
-                            <w:r>
-                              <w:rPr>
-                                <w:b/>
-                              </w:rPr>
-                              <w:t xml:space="preserve"> </w:t>
-                            </w:r>
-                            <w:proofErr w:type="spellStart"/>
-                            <w:r>
-                              <w:rPr>
-                                <w:b/>
-                              </w:rPr>
-                              <w:t>bermakna</w:t>
-                            </w:r>
-                            <w:proofErr w:type="spellEnd"/>
-                            <w:r>
-                              <w:rPr>
-                                <w:b/>
-                              </w:rPr>
-                              <w:t xml:space="preserve"> </w:t>
-                            </w:r>
-                            <w:proofErr w:type="spellStart"/>
-                            <w:r>
-                              <w:rPr>
-                                <w:b/>
-                              </w:rPr>
-                              <w:t>sudah</w:t>
-                            </w:r>
-                            <w:proofErr w:type="spellEnd"/>
-                            <w:r>
-                              <w:rPr>
-                                <w:b/>
-                              </w:rPr>
-                              <w:t xml:space="preserve"> </w:t>
-                            </w:r>
-                            <w:proofErr w:type="spellStart"/>
-                            <w:r>
-                              <w:rPr>
-                                <w:b/>
-                                <w:color w:val="FF0000"/>
-                              </w:rPr>
-                              <w:t>selesai</w:t>
-                            </w:r>
-                            <w:proofErr w:type="spellEnd"/>
-                            <w:r>
-                              <w:rPr>
-                                <w:b/>
-                                <w:color w:val="FF0000"/>
-                              </w:rPr>
-                              <w:t xml:space="preserve"> </w:t>
-                            </w:r>
-                            <w:proofErr w:type="spellStart"/>
-                            <w:r>
-                              <w:rPr>
-                                <w:b/>
-                                <w:color w:val="FF0000"/>
-                              </w:rPr>
-                              <w:t>dicetak</w:t>
-                            </w:r>
-                            <w:proofErr w:type="spellEnd"/>
-                            <w:r>
-                              <w:rPr>
-                                <w:b/>
-                              </w:rPr>
-                              <w:t>.</w:t>
-                            </w:r>
-                            <w:proofErr w:type="gramEnd"/>
-                          </w:p>
-                        </w:txbxContent>
-                      </wps:txbx>
-                      <wps:bodyPr rot="0" vert="horz" wrap="square" lIns="91440" tIns="45720" rIns="91440" bIns="45720" anchor="t" anchorCtr="0">
-                        <a:noAutofit/>
-                      </wps:bodyPr>
-                    </wps:wsp>
-                  </a:graphicData>
-                </a:graphic>
-                <wp14:sizeRelH relativeFrom="margin">
-                  <wp14:pctWidth>40000</wp14:pctWidth>
-                </wp14:sizeRelH>
-                <wp14:sizeRelV relativeFrom="margin">
-                  <wp14:pctHeight>0</wp14:pctHeight>
-                </wp14:sizeRelV>
-              </wp:anchor>
-            </w:drawing>
-          </mc:Choice>
-          <mc:Fallback>
-            <w:pict>
-              <v:shapetype id="_x0000_t202" coordsize="21600,21600" o:spt="202" path="m,l,21600r21600,l21600,xe">
-                <v:stroke joinstyle="miter"/>
-                <v:path gradientshapeok="t" o:connecttype="rect"/>
-              </v:shapetype>
-              <v:shape id="Text Box 2" o:spid="_x0000_s1026" type="#_x0000_t202" style="position:absolute;left:0;text-align:left;margin-left:321pt;margin-top:10.7pt;width:186.95pt;height:24.35pt;z-index:251659264;visibility:visible;mso-wrap-style:square;mso-width-percent:400;mso-height-percent:0;mso-wrap-distance-left:9pt;mso-wrap-distance-top:0;mso-wrap-distance-right:9pt;mso-wrap-distance-bottom:0;mso-position-horizontal:absolute;mso-position-horizontal-relative:text;mso-position-vertical:absolute;mso-position-vertical-relative:text;mso-width-percent:400;mso-height-percent:0;mso-width-relative:margin;mso-height-relative:margin;v-text-anchor:top" o:gfxdata="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" fillcolor="#506329 [1638]" strokecolor="#94b64e [3046]">
-                <v:fill color2="#93b64c [3014]" rotate="t" angle="180" colors="0 #769535;52429f #9bc348;1 #9cc746" focus="100%" type="gradient">
-                  <o:fill v:ext="view" type="gradientUnscaled"/>
-                </v:fill>
-                <v:shadow on="t" color="black" opacity="22937f" origin=",.5" offset="0,.63889mm"/>
-                <v:textbox>
-                  <w:txbxContent>
-                    <w:p>
-                      <w:pPr>
-                        <w:jc w:val="center"/>
-                        <w:rPr>
-                          <w:b/>
-                        </w:rPr>
-                      </w:pPr>
-                      <w:proofErr w:type="spellStart"/>
-                      <w:proofErr w:type="gramStart"/>
-                      <w:r>
-                        <w:rPr>
-                          <w:b/>
-                        </w:rPr>
-                        <w:t>Stabilo</w:t>
-                      </w:r>
-                      <w:proofErr w:type="spellEnd"/>
-                      <w:r>
-                        <w:rPr>
-                          <w:b/>
-                        </w:rPr>
-                        <w:t xml:space="preserve"> </w:t>
-                      </w:r>
-                      <w:proofErr w:type="spellStart"/>
-                      <w:r>
-                        <w:rPr>
-                          <w:b/>
-                        </w:rPr>
-                        <w:t>Kuning</w:t>
-                      </w:r>
-                      <w:proofErr w:type="spellEnd"/>
-                      <w:r>
-                        <w:rPr>
-                          <w:b/>
-                        </w:rPr>
-                        <w:t xml:space="preserve"> </w:t>
-                      </w:r>
-                      <w:proofErr w:type="spellStart"/>
-                      <w:r>
-                        <w:rPr>
-                          <w:b/>
-                        </w:rPr>
-                        <w:t>bermakna</w:t>
-                      </w:r>
-                      <w:proofErr w:type="spellEnd"/>
-                      <w:r>
-                        <w:rPr>
-                          <w:b/>
-                        </w:rPr>
-                        <w:t xml:space="preserve"> </w:t>
-                      </w:r>
-                      <w:proofErr w:type="spellStart"/>
-                      <w:r>
-                        <w:rPr>
-                          <w:b/>
-                        </w:rPr>
-                        <w:t>sudah</w:t>
-                      </w:r>
-                      <w:proofErr w:type="spellEnd"/>
-                      <w:r>
-                        <w:rPr>
-                          <w:b/>
-                        </w:rPr>
-                        <w:t xml:space="preserve"> </w:t>
-                      </w:r>
-                      <w:proofErr w:type="spellStart"/>
-                      <w:r>
-                        <w:rPr>
-                          <w:b/>
-                          <w:color w:val="FF0000"/>
-                        </w:rPr>
-                        <w:t>selesai</w:t>
-                      </w:r>
-                      <w:proofErr w:type="spellEnd"/>
-                      <w:r>
-                        <w:rPr>
-                          <w:b/>
-                          <w:color w:val="FF0000"/>
-                        </w:rPr>
-                        <w:t xml:space="preserve"> </w:t>
-                      </w:r>
-                      <w:proofErr w:type="spellStart"/>
-                      <w:r>
-                        <w:rPr>
-                          <w:b/>
-                          <w:color w:val="FF0000"/>
-                        </w:rPr>
-                        <w:t>dicetak</w:t>
-                      </w:r>
-                      <w:proofErr w:type="spellEnd"/>
-                      <w:r>
-                        <w:rPr>
-                          <w:b/>
-                        </w:rPr>
-                        <w:t>.</w:t>
-                      </w:r>
-                      <w:proofErr w:type="gramEnd"/>
-                    </w:p>
-                  </w:txbxContent>
-                </v:textbox>
-              </v:shape>
-            </w:pict>
-          </mc:Fallback>
-        </mc:AlternateContent>
-      </w:r>
     </w:p>
     <w:sectPr>
       <w:type w:val="continuous"/>
@@ -2965,6 +2227,32 @@
       <w:szCs w:val="16"/>
     </w:rPr>
   </w:style>
+  <w:style w:type="table" w:styleId="TableGrid">
+    <w:name w:val="Table Grid"/>
+    <w:basedOn w:val="TableNormal"/>
+    <w:uiPriority w:val="59"/>
+    <w:rsid w:val="0007663B"/>
+    <w:pPr>
+      <w:spacing w:after="0" w:line="240" w:lineRule="auto"/>
+    </w:pPr>
+    <w:tblPr>
+      <w:tblInd w:w="0" w:type="dxa"/>
+      <w:tblBorders>
+        <w:top w:val="single" w:sz="4" w:space="0" w:color="auto"/>
+        <w:left w:val="single" w:sz="4" w:space="0" w:color="auto"/>
+        <w:bottom w:val="single" w:sz="4" w:space="0" w:color="auto"/>
+        <w:right w:val="single" w:sz="4" w:space="0" w:color="auto"/>
+        <w:insideH w:val="single" w:sz="4" w:space="0" w:color="auto"/>
+        <w:insideV w:val="single" w:sz="4" w:space="0" w:color="auto"/>
+      </w:tblBorders>
+      <w:tblCellMar>
+        <w:top w:w="0" w:type="dxa"/>
+        <w:left w:w="108" w:type="dxa"/>
+        <w:bottom w:w="0" w:type="dxa"/>
+        <w:right w:w="108" w:type="dxa"/>
+      </w:tblCellMar>
+    </w:tblPr>
+  </w:style>
 </w:styles>
 </file>
 
@@ -3195,6 +2483,32 @@
       <w:sz w:val="16"/>
       <w:szCs w:val="16"/>
     </w:rPr>
+  </w:style>
+  <w:style w:type="table" w:styleId="TableGrid">
+    <w:name w:val="Table Grid"/>
+    <w:basedOn w:val="TableNormal"/>
+    <w:uiPriority w:val="59"/>
+    <w:rsid w:val="0007663B"/>
+    <w:pPr>
+      <w:spacing w:after="0" w:line="240" w:lineRule="auto"/>
+    </w:pPr>
+    <w:tblPr>
+      <w:tblInd w:w="0" w:type="dxa"/>
+      <w:tblBorders>
+        <w:top w:val="single" w:sz="4" w:space="0" w:color="auto"/>
+        <w:left w:val="single" w:sz="4" w:space="0" w:color="auto"/>
+        <w:bottom w:val="single" w:sz="4" w:space="0" w:color="auto"/>
+        <w:right w:val="single" w:sz="4" w:space="0" w:color="auto"/>
+        <w:insideH w:val="single" w:sz="4" w:space="0" w:color="auto"/>
+        <w:insideV w:val="single" w:sz="4" w:space="0" w:color="auto"/>
+      </w:tblBorders>
+      <w:tblCellMar>
+        <w:top w:w="0" w:type="dxa"/>
+        <w:left w:w="108" w:type="dxa"/>
+        <w:bottom w:w="0" w:type="dxa"/>
+        <w:right w:w="108" w:type="dxa"/>
+      </w:tblCellMar>
+    </w:tblPr>
   </w:style>
 </w:styles>
 </file>

</xml_diff>

<commit_message>
adding new chapter 28, Good Ettiquette towards Parents.
</commit_message>
<xml_diff>
--- a/DAFTAR-ISI.docx
+++ b/DAFTAR-ISI.docx
@@ -672,8 +672,6 @@
         </w:rPr>
         <w:tab/>
       </w:r>
-      <w:bookmarkStart w:id="0" w:name="_GoBack"/>
-      <w:bookmarkEnd w:id="0"/>
     </w:p>
     <w:tbl>
       <w:tblPr>
@@ -1018,7 +1016,7 @@
           <w:tab w:val="left" w:leader="dot" w:pos="5220"/>
         </w:tabs>
         <w:spacing w:after="0" w:line="360" w:lineRule="auto"/>
-        <w:ind w:left="450"/>
+        <w:ind w:left="709"/>
         <w:rPr>
           <w:highlight w:val="yellow"/>
         </w:rPr>
@@ -1765,40 +1763,70 @@
         </w:tabs>
         <w:spacing w:after="0" w:line="360" w:lineRule="auto"/>
         <w:ind w:left="450"/>
-      </w:pPr>
-      <w:proofErr w:type="spellStart"/>
-      <w:r>
+        <w:rPr>
+          <w:highlight w:val="yellow"/>
+        </w:rPr>
+      </w:pPr>
+      <w:proofErr w:type="spellStart"/>
+      <w:r>
+        <w:rPr>
+          <w:highlight w:val="yellow"/>
+        </w:rPr>
         <w:t>Berakhlak</w:t>
       </w:r>
       <w:proofErr w:type="spellEnd"/>
       <w:r>
-        <w:t xml:space="preserve"> </w:t>
-      </w:r>
-      <w:proofErr w:type="spellStart"/>
-      <w:r>
+        <w:rPr>
+          <w:highlight w:val="yellow"/>
+        </w:rPr>
+        <w:t xml:space="preserve"> </w:t>
+      </w:r>
+      <w:proofErr w:type="spellStart"/>
+      <w:r>
+        <w:rPr>
+          <w:highlight w:val="yellow"/>
+        </w:rPr>
         <w:t>Baik</w:t>
       </w:r>
       <w:proofErr w:type="spellEnd"/>
       <w:r>
-        <w:t xml:space="preserve"> </w:t>
-      </w:r>
-      <w:proofErr w:type="spellStart"/>
-      <w:r>
+        <w:rPr>
+          <w:highlight w:val="yellow"/>
+        </w:rPr>
+        <w:t xml:space="preserve"> </w:t>
+      </w:r>
+      <w:proofErr w:type="spellStart"/>
+      <w:r>
+        <w:rPr>
+          <w:highlight w:val="yellow"/>
+        </w:rPr>
         <w:t>terhadap</w:t>
       </w:r>
       <w:proofErr w:type="spellEnd"/>
       <w:r>
+        <w:rPr>
+          <w:highlight w:val="yellow"/>
+        </w:rPr>
         <w:t xml:space="preserve"> Orang </w:t>
       </w:r>
       <w:proofErr w:type="spellStart"/>
       <w:r>
+        <w:rPr>
+          <w:highlight w:val="yellow"/>
+        </w:rPr>
         <w:t>Tua</w:t>
       </w:r>
       <w:proofErr w:type="spellEnd"/>
       <w:r>
-        <w:t xml:space="preserve"> </w:t>
-      </w:r>
-      <w:r>
+        <w:rPr>
+          <w:highlight w:val="yellow"/>
+        </w:rPr>
+        <w:t xml:space="preserve"> </w:t>
+      </w:r>
+      <w:r>
+        <w:rPr>
+          <w:highlight w:val="yellow"/>
+        </w:rPr>
         <w:tab/>
       </w:r>
     </w:p>
@@ -1884,6 +1912,8 @@
         <w:spacing w:after="0" w:line="360" w:lineRule="auto"/>
         <w:ind w:left="270"/>
       </w:pPr>
+      <w:bookmarkStart w:id="0" w:name="_GoBack"/>
+      <w:bookmarkEnd w:id="0"/>
     </w:p>
     <w:p>
       <w:pPr>

</xml_diff>

<commit_message>
adding new chapter 29, Daily Activities.
</commit_message>
<xml_diff>
--- a/DAFTAR-ISI.docx
+++ b/DAFTAR-ISI.docx
@@ -1842,24 +1842,42 @@
         </w:tabs>
         <w:spacing w:after="0" w:line="360" w:lineRule="auto"/>
         <w:ind w:left="450"/>
-      </w:pPr>
-      <w:proofErr w:type="spellStart"/>
-      <w:r>
+        <w:rPr>
+          <w:highlight w:val="yellow"/>
+        </w:rPr>
+      </w:pPr>
+      <w:proofErr w:type="spellStart"/>
+      <w:r>
+        <w:rPr>
+          <w:highlight w:val="yellow"/>
+        </w:rPr>
         <w:t>Kehidupan</w:t>
       </w:r>
       <w:proofErr w:type="spellEnd"/>
       <w:r>
-        <w:t xml:space="preserve"> </w:t>
-      </w:r>
-      <w:proofErr w:type="spellStart"/>
-      <w:r>
+        <w:rPr>
+          <w:highlight w:val="yellow"/>
+        </w:rPr>
+        <w:t xml:space="preserve"> </w:t>
+      </w:r>
+      <w:proofErr w:type="spellStart"/>
+      <w:r>
+        <w:rPr>
+          <w:highlight w:val="yellow"/>
+        </w:rPr>
         <w:t>Sehari-hari</w:t>
       </w:r>
       <w:proofErr w:type="spellEnd"/>
       <w:r>
-        <w:t xml:space="preserve"> </w:t>
-      </w:r>
-      <w:r>
+        <w:rPr>
+          <w:highlight w:val="yellow"/>
+        </w:rPr>
+        <w:t xml:space="preserve"> </w:t>
+      </w:r>
+      <w:r>
+        <w:rPr>
+          <w:highlight w:val="yellow"/>
+        </w:rPr>
         <w:tab/>
       </w:r>
     </w:p>
@@ -1883,37 +1901,37 @@
           <w:docGrid w:linePitch="360"/>
         </w:sectPr>
       </w:pPr>
-      <w:proofErr w:type="spellStart"/>
-      <w:r>
-        <w:t>Akhlak</w:t>
-      </w:r>
-      <w:proofErr w:type="spellEnd"/>
-      <w:r>
-        <w:t xml:space="preserve"> </w:t>
-      </w:r>
-      <w:proofErr w:type="spellStart"/>
-      <w:r>
-        <w:t>Mulia</w:t>
-      </w:r>
-      <w:proofErr w:type="spellEnd"/>
-      <w:r>
-        <w:t xml:space="preserve"> </w:t>
-      </w:r>
-      <w:r>
-        <w:tab/>
-      </w:r>
-    </w:p>
-    <w:p>
-      <w:pPr>
-        <w:pStyle w:val="ListParagraph"/>
-        <w:tabs>
-          <w:tab w:val="left" w:leader="dot" w:pos="5580"/>
-        </w:tabs>
-        <w:spacing w:after="0" w:line="360" w:lineRule="auto"/>
-        <w:ind w:left="270"/>
-      </w:pPr>
       <w:bookmarkStart w:id="0" w:name="_GoBack"/>
       <w:bookmarkEnd w:id="0"/>
+      <w:proofErr w:type="spellStart"/>
+      <w:r>
+        <w:t>Akhlak</w:t>
+      </w:r>
+      <w:proofErr w:type="spellEnd"/>
+      <w:r>
+        <w:t xml:space="preserve"> </w:t>
+      </w:r>
+      <w:proofErr w:type="spellStart"/>
+      <w:r>
+        <w:t>Mulia</w:t>
+      </w:r>
+      <w:proofErr w:type="spellEnd"/>
+      <w:r>
+        <w:t xml:space="preserve"> </w:t>
+      </w:r>
+      <w:r>
+        <w:tab/>
+      </w:r>
+    </w:p>
+    <w:p>
+      <w:pPr>
+        <w:pStyle w:val="ListParagraph"/>
+        <w:tabs>
+          <w:tab w:val="left" w:leader="dot" w:pos="5580"/>
+        </w:tabs>
+        <w:spacing w:after="0" w:line="360" w:lineRule="auto"/>
+        <w:ind w:left="270"/>
+      </w:pPr>
     </w:p>
     <w:p>
       <w:pPr>

</xml_diff>

<commit_message>
Last chapter 30th. - Good Manners.
</commit_message>
<xml_diff>
--- a/DAFTAR-ISI.docx
+++ b/DAFTAR-ISI.docx
@@ -1893,6 +1893,9 @@
         </w:tabs>
         <w:spacing w:after="0" w:line="360" w:lineRule="auto"/>
         <w:ind w:left="450"/>
+        <w:rPr>
+          <w:highlight w:val="yellow"/>
+        </w:rPr>
         <w:sectPr>
           <w:type w:val="continuous"/>
           <w:pgSz w:w="15840" w:h="12240" w:orient="landscape"/>
@@ -1901,37 +1904,52 @@
           <w:docGrid w:linePitch="360"/>
         </w:sectPr>
       </w:pPr>
+      <w:proofErr w:type="spellStart"/>
+      <w:r>
+        <w:rPr>
+          <w:highlight w:val="yellow"/>
+        </w:rPr>
+        <w:t>Akhlak</w:t>
+      </w:r>
+      <w:proofErr w:type="spellEnd"/>
+      <w:r>
+        <w:rPr>
+          <w:highlight w:val="yellow"/>
+        </w:rPr>
+        <w:t xml:space="preserve"> </w:t>
+      </w:r>
+      <w:proofErr w:type="spellStart"/>
+      <w:r>
+        <w:rPr>
+          <w:highlight w:val="yellow"/>
+        </w:rPr>
+        <w:t>Mulia</w:t>
+      </w:r>
+      <w:proofErr w:type="spellEnd"/>
+      <w:r>
+        <w:rPr>
+          <w:highlight w:val="yellow"/>
+        </w:rPr>
+        <w:t xml:space="preserve"> </w:t>
+      </w:r>
+      <w:r>
+        <w:rPr>
+          <w:highlight w:val="yellow"/>
+        </w:rPr>
+        <w:tab/>
+      </w:r>
+    </w:p>
+    <w:p>
+      <w:pPr>
+        <w:pStyle w:val="ListParagraph"/>
+        <w:tabs>
+          <w:tab w:val="left" w:leader="dot" w:pos="5580"/>
+        </w:tabs>
+        <w:spacing w:after="0" w:line="360" w:lineRule="auto"/>
+        <w:ind w:left="270"/>
+      </w:pPr>
       <w:bookmarkStart w:id="0" w:name="_GoBack"/>
       <w:bookmarkEnd w:id="0"/>
-      <w:proofErr w:type="spellStart"/>
-      <w:r>
-        <w:t>Akhlak</w:t>
-      </w:r>
-      <w:proofErr w:type="spellEnd"/>
-      <w:r>
-        <w:t xml:space="preserve"> </w:t>
-      </w:r>
-      <w:proofErr w:type="spellStart"/>
-      <w:r>
-        <w:t>Mulia</w:t>
-      </w:r>
-      <w:proofErr w:type="spellEnd"/>
-      <w:r>
-        <w:t xml:space="preserve"> </w:t>
-      </w:r>
-      <w:r>
-        <w:tab/>
-      </w:r>
-    </w:p>
-    <w:p>
-      <w:pPr>
-        <w:pStyle w:val="ListParagraph"/>
-        <w:tabs>
-          <w:tab w:val="left" w:leader="dot" w:pos="5580"/>
-        </w:tabs>
-        <w:spacing w:after="0" w:line="360" w:lineRule="auto"/>
-        <w:ind w:left="270"/>
-      </w:pPr>
     </w:p>
     <w:p>
       <w:pPr>

</xml_diff>